<commit_message>
Specified project manager rotation.
</commit_message>
<xml_diff>
--- a/doc/Project Charter.docx
+++ b/doc/Project Charter.docx
@@ -50,6 +50,7 @@
                 <w:dataBinding w:prefixMappings="xmlns:ns0='http://schemas.openxmlformats.org/officeDocument/2006/extended-properties'" w:xpath="/ns0:Properties[1]/ns0:Company[1]" w:storeItemID="{6668398D-A668-4E3E-A5EB-62B293D839F1}"/>
                 <w:text/>
               </w:sdtPr>
+              <w:sdtEndPr/>
               <w:sdtContent>
                 <w:tc>
                   <w:tcPr>
@@ -103,6 +104,7 @@
                   <w:dataBinding w:prefixMappings="xmlns:ns0='http://schemas.openxmlformats.org/package/2006/metadata/core-properties' xmlns:ns1='http://purl.org/dc/elements/1.1/'" w:xpath="/ns0:coreProperties[1]/ns1:title[1]" w:storeItemID="{6C3C8BC8-F283-45AE-878A-BAB7291924A1}"/>
                   <w:text/>
                 </w:sdtPr>
+                <w:sdtEndPr/>
                 <w:sdtContent>
                   <w:p>
                     <w:pPr>
@@ -145,6 +147,7 @@
                 <w:dataBinding w:prefixMappings="xmlns:ns0='http://schemas.openxmlformats.org/package/2006/metadata/core-properties' xmlns:ns1='http://purl.org/dc/elements/1.1/'" w:xpath="/ns0:coreProperties[1]/ns1:subject[1]" w:storeItemID="{6C3C8BC8-F283-45AE-878A-BAB7291924A1}"/>
                 <w:text/>
               </w:sdtPr>
+              <w:sdtEndPr/>
               <w:sdtContent>
                 <w:tc>
                   <w:tcPr>
@@ -301,6 +304,7 @@
                     <w:calendar w:val="gregorian"/>
                   </w:date>
                 </w:sdtPr>
+                <w:sdtEndPr/>
                 <w:sdtContent>
                   <w:p>
                     <w:pPr>
@@ -317,7 +321,7 @@
                         <w:sz w:val="28"/>
                         <w:szCs w:val="28"/>
                       </w:rPr>
-                      <w:t>30 August, 2016</w:t>
+                      <w:t>8-30-2016</w:t>
                     </w:r>
                   </w:p>
                 </w:sdtContent>
@@ -597,8 +601,17 @@
           <w:sz w:val="24"/>
           <w:szCs w:val="24"/>
         </w:rPr>
-        <w:t>Project Manager: Anthony Goeckner</w:t>
-      </w:r>
+        <w:t xml:space="preserve">Project Manager: </w:t>
+      </w:r>
+      <w:r>
+        <w:rPr>
+          <w:sz w:val="24"/>
+          <w:szCs w:val="24"/>
+        </w:rPr>
+        <w:t>Rotating between Anthony Goeckner, Krutarth Rao, Austin Reed, and Harold Smith</w:t>
+      </w:r>
+      <w:bookmarkStart w:id="0" w:name="_GoBack"/>
+      <w:bookmarkEnd w:id="0"/>
       <w:r>
         <w:rPr>
           <w:sz w:val="24"/>
@@ -624,14 +637,7 @@
           <w:sz w:val="24"/>
           <w:szCs w:val="24"/>
         </w:rPr>
-        <w:t xml:space="preserve">Project Developers: </w:t>
-      </w:r>
-      <w:r>
-        <w:rPr>
-          <w:sz w:val="24"/>
-          <w:szCs w:val="24"/>
-        </w:rPr>
-        <w:t>Anthony Goeckner, Krutarth Rao, Austin Reed, Harold Smith</w:t>
+        <w:t>Project Developers: Anthony Goeckner, Krutarth Rao, Austin Reed, Harold Smith</w:t>
       </w:r>
       <w:r>
         <w:rPr>
@@ -687,8 +693,6 @@
         </w:rPr>
         <w:t>participating banks</w:t>
       </w:r>
-      <w:bookmarkStart w:id="0" w:name="_GoBack"/>
-      <w:bookmarkEnd w:id="0"/>
       <w:r>
         <w:rPr>
           <w:sz w:val="24"/>
@@ -1388,6 +1392,7 @@
     <w:lsdException w:name="HTML Sample" w:semiHidden="1" w:unhideWhenUsed="1"/>
     <w:lsdException w:name="HTML Typewriter" w:semiHidden="1" w:unhideWhenUsed="1"/>
     <w:lsdException w:name="HTML Variable" w:semiHidden="1" w:unhideWhenUsed="1"/>
+    <w:lsdException w:name="Normal Table" w:semiHidden="1" w:unhideWhenUsed="1"/>
     <w:lsdException w:name="annotation subject" w:semiHidden="1" w:unhideWhenUsed="1"/>
     <w:lsdException w:name="No List" w:semiHidden="1" w:unhideWhenUsed="1"/>
     <w:lsdException w:name="Outline List 1" w:semiHidden="1" w:unhideWhenUsed="1"/>
@@ -1434,8 +1439,10 @@
     <w:lsdException w:name="Table Subtle 2" w:semiHidden="1" w:unhideWhenUsed="1"/>
     <w:lsdException w:name="Table Web 1" w:semiHidden="1" w:unhideWhenUsed="1"/>
     <w:lsdException w:name="Table Web 2" w:semiHidden="1" w:unhideWhenUsed="1"/>
+    <w:lsdException w:name="Table Web 3" w:semiHidden="1" w:unhideWhenUsed="1"/>
     <w:lsdException w:name="Balloon Text" w:semiHidden="1" w:unhideWhenUsed="1"/>
     <w:lsdException w:name="Table Grid" w:uiPriority="39"/>
+    <w:lsdException w:name="Table Theme" w:semiHidden="1" w:unhideWhenUsed="1"/>
     <w:lsdException w:name="Placeholder Text" w:semiHidden="1"/>
     <w:lsdException w:name="No Spacing" w:uiPriority="1" w:qFormat="1"/>
     <w:lsdException w:name="Light Shading" w:uiPriority="60"/>
@@ -1959,6 +1966,7 @@
   </w:compat>
   <w:rsids>
     <w:rsidRoot w:val="00D36F67"/>
+    <w:rsid w:val="00A36B2C"/>
     <w:rsid w:val="00D36F67"/>
   </w:rsids>
   <m:mathPr>

</xml_diff>

<commit_message>
Updated objectives with recommendation from Krutarth. Added team number to cover page.
</commit_message>
<xml_diff>
--- a/doc/Project Charter.docx
+++ b/doc/Project Charter.docx
@@ -205,6 +205,26 @@
                 <w:pPr>
                   <w:pStyle w:val="NoSpacing"/>
                   <w:rPr>
+                    <w:b/>
+                    <w:color w:val="000000" w:themeColor="accent1"/>
+                    <w:sz w:val="28"/>
+                    <w:szCs w:val="28"/>
+                  </w:rPr>
+                </w:pPr>
+                <w:r>
+                  <w:rPr>
+                    <w:b/>
+                    <w:color w:val="000000" w:themeColor="accent1"/>
+                    <w:sz w:val="28"/>
+                    <w:szCs w:val="28"/>
+                  </w:rPr>
+                  <w:t>Team 25</w:t>
+                </w:r>
+              </w:p>
+              <w:p>
+                <w:pPr>
+                  <w:pStyle w:val="NoSpacing"/>
+                  <w:rPr>
                     <w:color w:val="000000" w:themeColor="accent1"/>
                     <w:sz w:val="28"/>
                     <w:szCs w:val="28"/>
@@ -527,10 +547,11 @@
       </w:pPr>
       <w:r>
         <w:rPr>
-          <w:sz w:val="24"/>
-          <w:szCs w:val="24"/>
-        </w:rPr>
-        <w:t>Construct a physical ATM mock-up to demonstrate the effectiveness of the ATM 2.0 system.</w:t>
+          <w:rFonts w:eastAsia="Times New Roman" w:cs="Times New Roman"/>
+          <w:sz w:val="24"/>
+          <w:szCs w:val="24"/>
+        </w:rPr>
+        <w:t>Construct a physical ATM mock-up to demonstrate the effectiveness of the ATM 2.0 system that includes a built-in screen for user interaction and integrates biometric authentication hardware.</w:t>
       </w:r>
     </w:p>
     <w:p>
@@ -540,6 +561,8 @@
           <w:szCs w:val="24"/>
         </w:rPr>
       </w:pPr>
+      <w:bookmarkStart w:id="0" w:name="_GoBack"/>
+      <w:bookmarkEnd w:id="0"/>
     </w:p>
     <w:p>
       <w:pPr>
@@ -610,8 +633,6 @@
         </w:rPr>
         <w:t>Rotating between Anthony Goeckner, Krutarth Rao, Austin Reed, and Harold Smith</w:t>
       </w:r>
-      <w:bookmarkStart w:id="0" w:name="_GoBack"/>
-      <w:bookmarkEnd w:id="0"/>
       <w:r>
         <w:rPr>
           <w:sz w:val="24"/>

</xml_diff>

<commit_message>
Updated problem statement with recommendations from Krutarth.
</commit_message>
<xml_diff>
--- a/doc/Project Charter.docx
+++ b/doc/Project Charter.docx
@@ -447,6 +447,15 @@
         </w:rPr>
         <w:t xml:space="preserve"> and traditional authentication, which will effectively negate this risk by requiring fingerprints and facial recognition in order to dispense money.</w:t>
       </w:r>
+      <w:r>
+        <w:rPr>
+          <w:sz w:val="24"/>
+          <w:szCs w:val="24"/>
+        </w:rPr>
+        <w:t xml:space="preserve"> Such ATM systems are not used commercially in the United States at this time.</w:t>
+      </w:r>
+      <w:bookmarkStart w:id="0" w:name="_GoBack"/>
+      <w:bookmarkEnd w:id="0"/>
     </w:p>
     <w:p>
       <w:pPr>
@@ -561,8 +570,6 @@
           <w:szCs w:val="24"/>
         </w:rPr>
       </w:pPr>
-      <w:bookmarkStart w:id="0" w:name="_GoBack"/>
-      <w:bookmarkEnd w:id="0"/>
     </w:p>
     <w:p>
       <w:pPr>
@@ -1960,14 +1967,14 @@
     <w:charset w:val="00"/>
     <w:family w:val="swiss"/>
     <w:pitch w:val="variable"/>
-    <w:sig w:usb0="E00002FF" w:usb1="4000ACFF" w:usb2="00000001" w:usb3="00000000" w:csb0="0000019F" w:csb1="00000000"/>
+    <w:sig w:usb0="E0002AFF" w:usb1="4000ACFF" w:usb2="00000001" w:usb3="00000000" w:csb0="000001FF" w:csb1="00000000"/>
   </w:font>
   <w:font w:name="Calibri Light">
     <w:panose1 w:val="020F0302020204030204"/>
     <w:charset w:val="00"/>
     <w:family w:val="swiss"/>
     <w:pitch w:val="variable"/>
-    <w:sig w:usb0="A00002EF" w:usb1="4000207B" w:usb2="00000000" w:usb3="00000000" w:csb0="0000009F" w:csb1="00000000"/>
+    <w:sig w:usb0="A0002AEF" w:usb1="4000207B" w:usb2="00000000" w:usb3="00000000" w:csb0="000001FF" w:csb1="00000000"/>
   </w:font>
 </w:fonts>
 </file>

</xml_diff>